<commit_message>
Added the presigned URL screenshot in the Document
Added the presigned URL screenshot in the Document
</commit_message>
<xml_diff>
--- a/Overview of Managing Expenses.docx
+++ b/Overview of Managing Expenses.docx
@@ -709,6 +709,168 @@
         <w:t xml:space="preserve">Postman Screenshot for same </w:t>
       </w:r>
     </w:p>
+    <w:p/>
+    <w:p/>
+    <w:p/>
+    <w:p/>
+    <w:p/>
+    <w:p/>
+    <w:p/>
+    <w:p/>
+    <w:p/>
+    <w:p/>
+    <w:p/>
+    <w:p/>
+    <w:p/>
+    <w:p>
+      <w:pPr>
+        <w:rPr>
+          <w:rFonts w:ascii="Helvetica" w:hAnsi="Helvetica" w:cs="Helvetica"/>
+          <w:color w:val="505050"/>
+          <w:sz w:val="18"/>
+          <w:szCs w:val="18"/>
+          <w:shd w:val="clear" w:color="auto" w:fill="FFFFFF"/>
+        </w:rPr>
+      </w:pPr>
+      <w:r>
+        <w:lastRenderedPageBreak/>
+        <w:t xml:space="preserve">API - </w:t>
+      </w:r>
+      <w:hyperlink r:id="rId14" w:history="1">
+        <w:r>
+          <w:rPr>
+            <w:rStyle w:val="Hyperlink"/>
+            <w:rFonts w:ascii="Helvetica" w:hAnsi="Helvetica" w:cs="Helvetica"/>
+            <w:sz w:val="18"/>
+            <w:szCs w:val="18"/>
+            <w:shd w:val="clear" w:color="auto" w:fill="FFFFFF"/>
+          </w:rPr>
+          <w:t>https://slcwobihdb.execute-api.us-east-2.amazonaws.com/dev/getPresignedUrl/</w:t>
+        </w:r>
+        <w:r>
+          <w:rPr>
+            <w:rStyle w:val="Hyperlink"/>
+            <w:rFonts w:ascii="Helvetica" w:hAnsi="Helvetica" w:cs="Helvetica"/>
+            <w:sz w:val="18"/>
+            <w:szCs w:val="18"/>
+            <w:shd w:val="clear" w:color="auto" w:fill="FFFFFF"/>
+          </w:rPr>
+          <w:t>{ExpenseId}</w:t>
+        </w:r>
+      </w:hyperlink>
+    </w:p>
+    <w:p>
+      <w:pPr>
+        <w:rPr>
+          <w:rFonts w:ascii="Helvetica" w:hAnsi="Helvetica" w:cs="Helvetica"/>
+          <w:color w:val="505050"/>
+          <w:sz w:val="18"/>
+          <w:szCs w:val="18"/>
+          <w:shd w:val="clear" w:color="auto" w:fill="FFFFFF"/>
+        </w:rPr>
+      </w:pPr>
+      <w:r>
+        <w:rPr>
+          <w:rFonts w:ascii="Helvetica" w:hAnsi="Helvetica" w:cs="Helvetica"/>
+          <w:color w:val="505050"/>
+          <w:sz w:val="18"/>
+          <w:szCs w:val="18"/>
+          <w:shd w:val="clear" w:color="auto" w:fill="FFFFFF"/>
+        </w:rPr>
+        <w:t>Http Request- Get</w:t>
+      </w:r>
+    </w:p>
+    <w:p>
+      <w:pPr>
+        <w:rPr>
+          <w:rFonts w:ascii="Helvetica" w:hAnsi="Helvetica" w:cs="Helvetica"/>
+          <w:color w:val="505050"/>
+          <w:sz w:val="18"/>
+          <w:szCs w:val="18"/>
+          <w:shd w:val="clear" w:color="auto" w:fill="FFFFFF"/>
+        </w:rPr>
+      </w:pPr>
+      <w:r>
+        <w:rPr>
+          <w:rFonts w:ascii="Helvetica" w:hAnsi="Helvetica" w:cs="Helvetica"/>
+          <w:color w:val="505050"/>
+          <w:sz w:val="18"/>
+          <w:szCs w:val="18"/>
+          <w:shd w:val="clear" w:color="auto" w:fill="FFFFFF"/>
+        </w:rPr>
+        <w:t>Authorization Enabled</w:t>
+      </w:r>
+    </w:p>
+    <w:p>
+      <w:pPr>
+        <w:rPr>
+          <w:rFonts w:ascii="Helvetica" w:hAnsi="Helvetica" w:cs="Helvetica"/>
+          <w:color w:val="505050"/>
+          <w:sz w:val="18"/>
+          <w:szCs w:val="18"/>
+          <w:shd w:val="clear" w:color="auto" w:fill="FFFFFF"/>
+        </w:rPr>
+      </w:pPr>
+      <w:r>
+        <w:rPr>
+          <w:rFonts w:ascii="Helvetica" w:hAnsi="Helvetica" w:cs="Helvetica"/>
+          <w:color w:val="505050"/>
+          <w:sz w:val="18"/>
+          <w:szCs w:val="18"/>
+          <w:shd w:val="clear" w:color="auto" w:fill="FFFFFF"/>
+        </w:rPr>
+        <w:t xml:space="preserve">Extra Header – User Id </w:t>
+      </w:r>
+    </w:p>
+    <w:p/>
+    <w:p>
+      <w:r>
+        <w:rPr>
+          <w:noProof/>
+        </w:rPr>
+        <w:drawing>
+          <wp:inline distT="0" distB="0" distL="0" distR="0" wp14:anchorId="2FB88241" wp14:editId="1C2DE936">
+            <wp:extent cx="5731510" cy="3383280"/>
+            <wp:effectExtent l="0" t="0" r="2540" b="7620"/>
+            <wp:docPr id="10" name="Picture 10"/>
+            <wp:cNvGraphicFramePr>
+              <a:graphicFrameLocks xmlns:a="http://schemas.openxmlformats.org/drawingml/2006/main" noChangeAspect="1"/>
+            </wp:cNvGraphicFramePr>
+            <a:graphic xmlns:a="http://schemas.openxmlformats.org/drawingml/2006/main">
+              <a:graphicData uri="http://schemas.openxmlformats.org/drawingml/2006/picture">
+                <pic:pic xmlns:pic="http://schemas.openxmlformats.org/drawingml/2006/picture">
+                  <pic:nvPicPr>
+                    <pic:cNvPr id="1" name=""/>
+                    <pic:cNvPicPr/>
+                  </pic:nvPicPr>
+                  <pic:blipFill>
+                    <a:blip r:embed="rId15"/>
+                    <a:stretch>
+                      <a:fillRect/>
+                    </a:stretch>
+                  </pic:blipFill>
+                  <pic:spPr>
+                    <a:xfrm>
+                      <a:off x="0" y="0"/>
+                      <a:ext cx="5731510" cy="3383280"/>
+                    </a:xfrm>
+                    <a:prstGeom prst="rect">
+                      <a:avLst/>
+                    </a:prstGeom>
+                  </pic:spPr>
+                </pic:pic>
+              </a:graphicData>
+            </a:graphic>
+          </wp:inline>
+        </w:drawing>
+      </w:r>
+    </w:p>
+    <w:p/>
+    <w:p>
+      <w:r>
+        <w:t xml:space="preserve">I have added the collection too. </w:t>
+      </w:r>
+    </w:p>
     <w:p>
       <w:r>
         <w:t xml:space="preserve"> </w:t>
@@ -738,7 +900,7 @@
       <w:r>
         <w:t xml:space="preserve">Lambda  - </w:t>
       </w:r>
-      <w:hyperlink r:id="rId14" w:history="1">
+      <w:hyperlink r:id="rId16" w:history="1">
         <w:r>
           <w:rPr>
             <w:rStyle w:val="Hyperlink"/>
@@ -751,7 +913,7 @@
       <w:r>
         <w:t xml:space="preserve">Angular Site - </w:t>
       </w:r>
-      <w:hyperlink r:id="rId15" w:history="1">
+      <w:hyperlink r:id="rId17" w:history="1">
         <w:r>
           <w:rPr>
             <w:rStyle w:val="Hyperlink"/>
@@ -1291,7 +1453,6 @@
     <w:name w:val="Hyperlink"/>
     <w:basedOn w:val="DefaultParagraphFont"/>
     <w:uiPriority w:val="99"/>
-    <w:semiHidden/>
     <w:unhideWhenUsed/>
     <w:rsid w:val="002B78B4"/>
     <w:rPr>
@@ -1310,6 +1471,18 @@
       <w:color w:val="2F5496" w:themeColor="accent1" w:themeShade="BF"/>
       <w:sz w:val="32"/>
       <w:szCs w:val="32"/>
+    </w:rPr>
+  </w:style>
+  <w:style w:type="character" w:styleId="UnresolvedMention">
+    <w:name w:val="Unresolved Mention"/>
+    <w:basedOn w:val="DefaultParagraphFont"/>
+    <w:uiPriority w:val="99"/>
+    <w:semiHidden/>
+    <w:unhideWhenUsed/>
+    <w:rsid w:val="00884E6C"/>
+    <w:rPr>
+      <w:color w:val="605E5C"/>
+      <w:shd w:val="clear" w:color="auto" w:fill="E1DFDD"/>
     </w:rPr>
   </w:style>
 </w:styles>

</xml_diff>